<commit_message>
Adding changes to html
</commit_message>
<xml_diff>
--- a/Native American Territory Changes Over Time - Project 3.docx
+++ b/Native American Territory Changes Over Time - Project 3.docx
@@ -18,7 +18,23 @@
           <w:sz w:val="32"/>
           <w:szCs w:val="32"/>
         </w:rPr>
-        <w:t>Native American Territory Changes over Time - Project 3</w:t>
+        <w:t xml:space="preserve">Native American Territory Changes </w:t>
+      </w:r>
+      <w:r>
+        <w:rPr>
+          <w:rFonts w:ascii="Times New Roman" w:eastAsia="Times New Roman" w:hAnsi="Times New Roman" w:cs="Times New Roman"/>
+          <w:sz w:val="32"/>
+          <w:szCs w:val="32"/>
+        </w:rPr>
+        <w:t>O</w:t>
+      </w:r>
+      <w:r>
+        <w:rPr>
+          <w:rFonts w:ascii="Times New Roman" w:eastAsia="Times New Roman" w:hAnsi="Times New Roman" w:cs="Times New Roman"/>
+          <w:sz w:val="32"/>
+          <w:szCs w:val="32"/>
+        </w:rPr>
+        <w:t>ver Time - Project 3</w:t>
       </w:r>
     </w:p>
     <w:p>
@@ -235,16 +251,14 @@
         </w:rPr>
         <w:t xml:space="preserve">The collapse of the mission system in California in the 1800s caused many problems for Native American tribes. The government gave away land that belonged to </w:t>
       </w:r>
-      <w:proofErr w:type="gramStart"/>
-      <w:r>
-        <w:rPr>
-          <w:rFonts w:ascii="Times New Roman" w:eastAsia="Times New Roman" w:hAnsi="Times New Roman" w:cs="Times New Roman"/>
-          <w:sz w:val="24"/>
-          <w:szCs w:val="24"/>
-        </w:rPr>
-        <w:t>tribes, and</w:t>
-      </w:r>
-      <w:proofErr w:type="gramEnd"/>
+      <w:r>
+        <w:rPr>
+          <w:rFonts w:ascii="Times New Roman" w:eastAsia="Times New Roman" w:hAnsi="Times New Roman" w:cs="Times New Roman"/>
+          <w:sz w:val="24"/>
+          <w:szCs w:val="24"/>
+        </w:rPr>
+        <w:t>tribes and</w:t>
+      </w:r>
       <w:r>
         <w:rPr>
           <w:rFonts w:ascii="Times New Roman" w:eastAsia="Times New Roman" w:hAnsi="Times New Roman" w:cs="Times New Roman"/>
@@ -414,6 +428,104 @@
       <w:pPr>
         <w:rPr>
           <w:rFonts w:ascii="Roboto" w:eastAsia="Roboto" w:hAnsi="Roboto" w:cs="Roboto"/>
+          <w:sz w:val="24"/>
+          <w:szCs w:val="24"/>
+        </w:rPr>
+      </w:pPr>
+    </w:p>
+    <w:p>
+      <w:pPr>
+        <w:pStyle w:val="NormalWeb"/>
+        <w:ind w:left="567" w:hanging="567"/>
+      </w:pPr>
+      <w:r>
+        <w:t xml:space="preserve">Castillo, E. D. (n.d.). </w:t>
+      </w:r>
+      <w:r>
+        <w:rPr>
+          <w:i/>
+          <w:iCs/>
+        </w:rPr>
+        <w:t>California Indian History</w:t>
+      </w:r>
+      <w:r>
+        <w:t xml:space="preserve">. California </w:t>
+      </w:r>
+      <w:proofErr w:type="spellStart"/>
+      <w:r>
+        <w:t>indian</w:t>
+      </w:r>
+      <w:proofErr w:type="spellEnd"/>
+      <w:r>
+        <w:t xml:space="preserve"> history – </w:t>
+      </w:r>
+      <w:proofErr w:type="spellStart"/>
+      <w:r>
+        <w:t>california</w:t>
+      </w:r>
+      <w:proofErr w:type="spellEnd"/>
+      <w:r>
+        <w:t xml:space="preserve"> native </w:t>
+      </w:r>
+      <w:proofErr w:type="spellStart"/>
+      <w:r>
+        <w:t>american</w:t>
+      </w:r>
+      <w:proofErr w:type="spellEnd"/>
+      <w:r>
+        <w:t xml:space="preserve"> heritage commission. Retrieved March 2023, from </w:t>
+      </w:r>
+      <w:proofErr w:type="gramStart"/>
+      <w:r>
+        <w:t>https://nahc.ca.gov/resources/california-indian-history/</w:t>
+      </w:r>
+      <w:proofErr w:type="gramEnd"/>
+      <w:r>
+        <w:t xml:space="preserve"> </w:t>
+      </w:r>
+    </w:p>
+    <w:p>
+      <w:pPr>
+        <w:pStyle w:val="NormalWeb"/>
+        <w:ind w:left="567" w:hanging="567"/>
+      </w:pPr>
+      <w:r>
+        <w:t xml:space="preserve">Drexler, K. (n.d.). </w:t>
+      </w:r>
+      <w:r>
+        <w:rPr>
+          <w:i/>
+          <w:iCs/>
+        </w:rPr>
+        <w:t>Indian removal act: Primary documents in American history</w:t>
+      </w:r>
+      <w:r>
+        <w:t xml:space="preserve">. Introduction - Indian Removal Act: Primary Documents in American History - Research Guides at Library of Congress. Retrieved March 2023, from https://guides.loc.gov/indian-removal-act#:~:text=The%20Indian%20Removal%20Act%20was,many%20resisted%20the%20relocation%20policy. </w:t>
+      </w:r>
+    </w:p>
+    <w:p>
+      <w:pPr>
+        <w:pStyle w:val="NormalWeb"/>
+        <w:ind w:left="567" w:hanging="567"/>
+      </w:pPr>
+      <w:r>
+        <w:t xml:space="preserve">National Archives and Records Administration. (n.d.). </w:t>
+      </w:r>
+      <w:r>
+        <w:rPr>
+          <w:i/>
+          <w:iCs/>
+        </w:rPr>
+        <w:t>Dawes Act (1887)</w:t>
+      </w:r>
+      <w:r>
+        <w:t xml:space="preserve">. National Archives and Records Administration. Retrieved March 2023, from https://www.archives.gov/milestone-documents/dawes-act#:~:text=Also%20known%20as%20the%20General,granted%20allotments%20of%20reservation%20land. </w:t>
+      </w:r>
+    </w:p>
+    <w:p>
+      <w:pPr>
+        <w:rPr>
+          <w:rFonts w:ascii="Times New Roman" w:eastAsia="Times New Roman" w:hAnsi="Times New Roman" w:cs="Times New Roman"/>
           <w:sz w:val="24"/>
           <w:szCs w:val="24"/>
         </w:rPr>
@@ -431,14 +543,13 @@
           <w:szCs w:val="24"/>
         </w:rPr>
       </w:pPr>
-      <w:hyperlink r:id="rId6">
+      <w:hyperlink r:id="rId6" w:history="1">
         <w:r>
           <w:rPr>
+            <w:rStyle w:val="Hyperlink"/>
             <w:rFonts w:ascii="Times New Roman" w:eastAsia="Times New Roman" w:hAnsi="Times New Roman" w:cs="Times New Roman"/>
-            <w:color w:val="1155CC"/>
             <w:sz w:val="24"/>
             <w:szCs w:val="24"/>
-            <w:u w:val="single"/>
           </w:rPr>
           <w:t>https://nahc.ca.gov/resources/california-indian-history/</w:t>
         </w:r>
@@ -464,18 +575,35 @@
           <w:szCs w:val="24"/>
         </w:rPr>
       </w:pPr>
-      <w:hyperlink r:id="rId7" w:anchor="Asistencias">
-        <w:r>
-          <w:rPr>
-            <w:rFonts w:ascii="Times New Roman" w:eastAsia="Times New Roman" w:hAnsi="Times New Roman" w:cs="Times New Roman"/>
-            <w:color w:val="1155CC"/>
-            <w:sz w:val="24"/>
-            <w:szCs w:val="24"/>
-            <w:u w:val="single"/>
-          </w:rPr>
-          <w:t>https://en.wikipedia.org/wiki/List_of_Spanish_missions_in_California#Asistencias</w:t>
-        </w:r>
-      </w:hyperlink>
+      <w:r>
+        <w:fldChar w:fldCharType="begin"/>
+      </w:r>
+      <w:r>
+        <w:instrText>HYPERLINK "https://en.wikipedia.org/wiki/List_of_Spanish_missions_in_California" \l "Asistencias" \h</w:instrText>
+      </w:r>
+      <w:r>
+        <w:fldChar w:fldCharType="separate"/>
+      </w:r>
+      <w:r>
+        <w:rPr>
+          <w:rFonts w:ascii="Times New Roman" w:eastAsia="Times New Roman" w:hAnsi="Times New Roman" w:cs="Times New Roman"/>
+          <w:color w:val="1155CC"/>
+          <w:sz w:val="24"/>
+          <w:szCs w:val="24"/>
+          <w:u w:val="single"/>
+        </w:rPr>
+        <w:t>https://en.wikipedia.org/wiki/List_of_Spanish_missions_in_California#Asistencias</w:t>
+      </w:r>
+      <w:r>
+        <w:rPr>
+          <w:rFonts w:ascii="Times New Roman" w:eastAsia="Times New Roman" w:hAnsi="Times New Roman" w:cs="Times New Roman"/>
+          <w:color w:val="1155CC"/>
+          <w:sz w:val="24"/>
+          <w:szCs w:val="24"/>
+          <w:u w:val="single"/>
+        </w:rPr>
+        <w:fldChar w:fldCharType="end"/>
+      </w:r>
       <w:r>
         <w:rPr>
           <w:rFonts w:ascii="Times New Roman" w:eastAsia="Times New Roman" w:hAnsi="Times New Roman" w:cs="Times New Roman"/>
@@ -515,7 +643,7 @@
           <w:szCs w:val="24"/>
         </w:rPr>
       </w:pPr>
-      <w:hyperlink r:id="rId8" w:anchor=":~:text=The%20Indian%20Removal%20Act%20was,many%20resisted%20the%20relocation%20policy">
+      <w:hyperlink r:id="rId7" w:anchor=":~:text=The%20Indian%20Removal%20Act%20was,many%20resisted%20the%20relocation%20policy">
         <w:r>
           <w:rPr>
             <w:rFonts w:ascii="Times New Roman" w:eastAsia="Times New Roman" w:hAnsi="Times New Roman" w:cs="Times New Roman"/>
@@ -548,7 +676,7 @@
           <w:szCs w:val="24"/>
         </w:rPr>
       </w:pPr>
-      <w:hyperlink r:id="rId9" w:anchor=":~:text=Also%20known%20as%20the%20General,granted%20allotments%20of%20reservation%20land">
+      <w:hyperlink r:id="rId8" w:anchor=":~:text=Also%20known%20as%20the%20General,granted%20allotments%20of%20reservation%20land">
         <w:r>
           <w:rPr>
             <w:rFonts w:ascii="Times New Roman" w:eastAsia="Times New Roman" w:hAnsi="Times New Roman" w:cs="Times New Roman"/>
@@ -568,6 +696,16 @@
         </w:rPr>
         <w:t>. (Dawes Act)</w:t>
       </w:r>
+    </w:p>
+    <w:p>
+      <w:pPr>
+        <w:ind w:left="720"/>
+        <w:rPr>
+          <w:rFonts w:ascii="Times New Roman" w:eastAsia="Times New Roman" w:hAnsi="Times New Roman" w:cs="Times New Roman"/>
+          <w:sz w:val="24"/>
+          <w:szCs w:val="24"/>
+        </w:rPr>
+      </w:pPr>
     </w:p>
     <w:sectPr>
       <w:pgSz w:w="12240" w:h="15840"/>
@@ -1272,6 +1410,46 @@
       <w:szCs w:val="30"/>
     </w:rPr>
   </w:style>
+  <w:style w:type="character" w:styleId="Hyperlink">
+    <w:name w:val="Hyperlink"/>
+    <w:basedOn w:val="DefaultParagraphFont"/>
+    <w:uiPriority w:val="99"/>
+    <w:unhideWhenUsed/>
+    <w:rsid w:val="00A12812"/>
+    <w:rPr>
+      <w:color w:val="0000FF" w:themeColor="hyperlink"/>
+      <w:u w:val="single"/>
+    </w:rPr>
+  </w:style>
+  <w:style w:type="character" w:styleId="UnresolvedMention">
+    <w:name w:val="Unresolved Mention"/>
+    <w:basedOn w:val="DefaultParagraphFont"/>
+    <w:uiPriority w:val="99"/>
+    <w:semiHidden/>
+    <w:unhideWhenUsed/>
+    <w:rsid w:val="00A12812"/>
+    <w:rPr>
+      <w:color w:val="605E5C"/>
+      <w:shd w:val="clear" w:color="auto" w:fill="E1DFDD"/>
+    </w:rPr>
+  </w:style>
+  <w:style w:type="paragraph" w:styleId="NormalWeb">
+    <w:name w:val="Normal (Web)"/>
+    <w:basedOn w:val="Normal"/>
+    <w:uiPriority w:val="99"/>
+    <w:semiHidden/>
+    <w:unhideWhenUsed/>
+    <w:rsid w:val="00A12812"/>
+    <w:pPr>
+      <w:spacing w:before="100" w:beforeAutospacing="1" w:after="100" w:afterAutospacing="1" w:line="240" w:lineRule="auto"/>
+    </w:pPr>
+    <w:rPr>
+      <w:rFonts w:ascii="Times New Roman" w:eastAsia="Times New Roman" w:hAnsi="Times New Roman" w:cs="Times New Roman"/>
+      <w:sz w:val="24"/>
+      <w:szCs w:val="24"/>
+      <w:lang w:val="en-US"/>
+    </w:rPr>
+  </w:style>
 </w:styles>
 </file>
 

</xml_diff>